<commit_message>
Here written the transactions document file By T Sairam
</commit_message>
<xml_diff>
--- a/SpringTransaction_Declarative/transactions.docx
+++ b/SpringTransaction_Declarative/transactions.docx
@@ -363,12 +363,36 @@
       </w:r>
       <w:proofErr w:type="spellStart"/>
       <w:r>
-        <w:t>ResourcesManages</w:t>
-      </w:r>
-      <w:proofErr w:type="spellEnd"/>
-      <w:r>
-        <w:t>.</w:t>
-      </w:r>
+        <w:t>ResourcesManages.</w:t>
+      </w:r>
+      <w:r>
+        <w:t>Those</w:t>
+      </w:r>
+      <w:proofErr w:type="spellEnd"/>
+      <w:r>
+        <w:t xml:space="preserve"> are </w:t>
+      </w:r>
+      <w:proofErr w:type="spellStart"/>
+      <w:r>
+        <w:t>MySql</w:t>
+      </w:r>
+      <w:proofErr w:type="spellEnd"/>
+      <w:r>
+        <w:t xml:space="preserve"> </w:t>
+      </w:r>
+      <w:proofErr w:type="spellStart"/>
+      <w:r>
+        <w:t>ResourceManager</w:t>
+      </w:r>
+      <w:proofErr w:type="spellEnd"/>
+      <w:r>
+        <w:t xml:space="preserve"> and </w:t>
+      </w:r>
+      <w:proofErr w:type="spellStart"/>
+      <w:r>
+        <w:t>OracleResourceManager</w:t>
+      </w:r>
+      <w:proofErr w:type="spellEnd"/>
     </w:p>
     <w:p>
       <w:r>
@@ -396,7 +420,10 @@
       </w:r>
       <w:proofErr w:type="spellEnd"/>
       <w:r>
-        <w:t xml:space="preserve"> will support Two phase commit and </w:t>
+        <w:t xml:space="preserve"> will support Two pha</w:t>
+      </w:r>
+      <w:r>
+        <w:t xml:space="preserve">se commit and </w:t>
       </w:r>
       <w:proofErr w:type="spellStart"/>
       <w:r>
@@ -406,11 +433,12 @@
       <w:r>
         <w:t xml:space="preserve"> have explained </w:t>
       </w:r>
-      <w:proofErr w:type="spellStart"/>
-      <w:r>
-        <w:t>thow</w:t>
-      </w:r>
-      <w:proofErr w:type="spellEnd"/>
+      <w:r>
+        <w:t>how</w:t>
+      </w:r>
+      <w:r>
+        <w:t xml:space="preserve"> to perform two phase commit operation in</w:t>
+      </w:r>
       <w:r>
         <w:t xml:space="preserve"> </w:t>
       </w:r>
@@ -468,7 +496,13 @@
       </w:r>
       <w:proofErr w:type="spellEnd"/>
       <w:r>
-        <w:t xml:space="preserve"> servers to users also explained</w:t>
+        <w:t xml:space="preserve"> servers to users</w:t>
+      </w:r>
+      <w:r>
+        <w:t xml:space="preserve"> are </w:t>
+      </w:r>
+      <w:r>
+        <w:t xml:space="preserve"> also explained</w:t>
       </w:r>
     </w:p>
     <w:p>
@@ -481,50 +515,1332 @@
       </w:r>
       <w:proofErr w:type="spellEnd"/>
       <w:r>
-        <w:t xml:space="preserve"> have XA Driver What will happen. what are do's and </w:t>
-      </w:r>
-      <w:proofErr w:type="spellStart"/>
-      <w:r>
-        <w:t>dont's</w:t>
-      </w:r>
-      <w:proofErr w:type="spellEnd"/>
+        <w:t xml:space="preserve"> have XA Driver What will happen. </w:t>
+      </w:r>
+      <w:r>
+        <w:t xml:space="preserve">what are the </w:t>
+      </w:r>
+      <w:proofErr w:type="spellStart"/>
+      <w:r>
+        <w:t>possibilites</w:t>
+      </w:r>
+      <w:proofErr w:type="spellEnd"/>
+    </w:p>
+    <w:p>
+      <w:r>
+        <w:t xml:space="preserve">** But </w:t>
+      </w:r>
+      <w:proofErr w:type="spellStart"/>
+      <w:r>
+        <w:t>incase</w:t>
+      </w:r>
+      <w:proofErr w:type="spellEnd"/>
+      <w:r>
+        <w:t xml:space="preserve"> of Struts kind of frame work application </w:t>
+      </w:r>
+      <w:proofErr w:type="spellStart"/>
+      <w:r>
+        <w:t>devlopment</w:t>
+      </w:r>
+      <w:proofErr w:type="spellEnd"/>
+      <w:r>
+        <w:t xml:space="preserve"> managing transactions are eas</w:t>
+      </w:r>
+      <w:r>
+        <w:t xml:space="preserve">y </w:t>
+      </w:r>
+      <w:proofErr w:type="spellStart"/>
+      <w:r>
+        <w:t>i</w:t>
+      </w:r>
+      <w:proofErr w:type="spellEnd"/>
+      <w:r>
+        <w:t xml:space="preserve"> have </w:t>
+      </w:r>
+      <w:proofErr w:type="spellStart"/>
+      <w:r>
+        <w:t>explined</w:t>
+      </w:r>
+      <w:proofErr w:type="spellEnd"/>
+      <w:r>
+        <w:t xml:space="preserve"> her only local transactions.</w:t>
+      </w:r>
+    </w:p>
+    <w:p>
+      <w:r>
+        <w:t xml:space="preserve">**In struts based frame work </w:t>
+      </w:r>
+      <w:proofErr w:type="spellStart"/>
+      <w:r>
+        <w:t>bussiness</w:t>
+      </w:r>
+      <w:proofErr w:type="spellEnd"/>
+      <w:r>
+        <w:t xml:space="preserve"> </w:t>
+      </w:r>
+      <w:proofErr w:type="spellStart"/>
+      <w:r>
+        <w:t>Deligates</w:t>
+      </w:r>
+      <w:proofErr w:type="spellEnd"/>
+      <w:r>
+        <w:t xml:space="preserve"> will talks with the Dao </w:t>
+      </w:r>
+      <w:proofErr w:type="spellStart"/>
+      <w:r>
+        <w:t>classes.Bussiness</w:t>
+      </w:r>
+      <w:proofErr w:type="spellEnd"/>
+      <w:r>
+        <w:t xml:space="preserve"> </w:t>
+      </w:r>
+      <w:proofErr w:type="spellStart"/>
+      <w:r>
+        <w:t>Deligates</w:t>
+      </w:r>
+      <w:proofErr w:type="spellEnd"/>
+      <w:r>
+        <w:t xml:space="preserve"> will</w:t>
+      </w:r>
+    </w:p>
+    <w:p>
+      <w:r>
+        <w:t xml:space="preserve">call Dao classes by passing Bo objects for persisting the </w:t>
+      </w:r>
+      <w:proofErr w:type="spellStart"/>
+      <w:r>
+        <w:t>data.what</w:t>
+      </w:r>
+      <w:proofErr w:type="spellEnd"/>
+      <w:r>
+        <w:t xml:space="preserve"> will happen if you </w:t>
+      </w:r>
+      <w:proofErr w:type="spellStart"/>
+      <w:r>
+        <w:t>dont</w:t>
+      </w:r>
+      <w:proofErr w:type="spellEnd"/>
+      <w:r>
+        <w:t xml:space="preserve"> apply the transactions there each </w:t>
+      </w:r>
+      <w:proofErr w:type="spellStart"/>
+      <w:r>
+        <w:t>dao</w:t>
+      </w:r>
+      <w:proofErr w:type="spellEnd"/>
+      <w:r>
+        <w:t xml:space="preserve"> class will create the connections and perform the rollback and commit inside their respective classes.</w:t>
+      </w:r>
+    </w:p>
+    <w:p>
+      <w:r>
+        <w:t xml:space="preserve">** </w:t>
+      </w:r>
+      <w:proofErr w:type="spellStart"/>
+      <w:r>
+        <w:t>Insuch</w:t>
+      </w:r>
+      <w:proofErr w:type="spellEnd"/>
+      <w:r>
+        <w:t xml:space="preserve"> case my delegate is responsible for performing the </w:t>
+      </w:r>
+      <w:proofErr w:type="spellStart"/>
+      <w:r>
+        <w:t>Transactions.before</w:t>
+      </w:r>
+      <w:proofErr w:type="spellEnd"/>
+      <w:r>
+        <w:t xml:space="preserve"> calling Dao class persistence methods my </w:t>
+      </w:r>
+      <w:proofErr w:type="spellStart"/>
+      <w:r>
+        <w:t>Deligate</w:t>
+      </w:r>
+      <w:proofErr w:type="spellEnd"/>
+      <w:r>
+        <w:t xml:space="preserve"> class has to </w:t>
+      </w:r>
+      <w:proofErr w:type="spellStart"/>
+      <w:r>
+        <w:t>begian</w:t>
+      </w:r>
+      <w:proofErr w:type="spellEnd"/>
+      <w:r>
+        <w:t xml:space="preserve"> the transactions so transaction manager will enlist the all the resources which are participating in the active transaction</w:t>
+      </w:r>
+    </w:p>
+    <w:p>
+      <w:r>
+        <w:t xml:space="preserve">**Transaction Manger will take the responsibility of </w:t>
+      </w:r>
+      <w:proofErr w:type="spellStart"/>
+      <w:r>
+        <w:t>rollbacking</w:t>
+      </w:r>
+      <w:proofErr w:type="spellEnd"/>
+      <w:r>
+        <w:t xml:space="preserve"> and </w:t>
+      </w:r>
+      <w:proofErr w:type="spellStart"/>
+      <w:r>
+        <w:t>commiting</w:t>
+      </w:r>
+      <w:proofErr w:type="spellEnd"/>
+      <w:r>
+        <w:t xml:space="preserve"> the </w:t>
+      </w:r>
+      <w:proofErr w:type="spellStart"/>
+      <w:r>
+        <w:t>activetransaction.we</w:t>
+      </w:r>
+      <w:proofErr w:type="spellEnd"/>
+      <w:r>
+        <w:t xml:space="preserve"> should not give this to any of the </w:t>
+      </w:r>
+      <w:proofErr w:type="spellStart"/>
+      <w:r>
+        <w:t>dao</w:t>
+      </w:r>
+      <w:proofErr w:type="spellEnd"/>
+      <w:r>
+        <w:t xml:space="preserve"> </w:t>
+      </w:r>
+      <w:proofErr w:type="spellStart"/>
+      <w:r>
+        <w:t>classes.this</w:t>
+      </w:r>
+      <w:proofErr w:type="spellEnd"/>
+      <w:r>
+        <w:t xml:space="preserve"> responsibility is </w:t>
+      </w:r>
+      <w:proofErr w:type="spellStart"/>
+      <w:r>
+        <w:t>assosiated</w:t>
+      </w:r>
+      <w:proofErr w:type="spellEnd"/>
+      <w:r>
+        <w:t xml:space="preserve"> with </w:t>
+      </w:r>
+      <w:proofErr w:type="spellStart"/>
+      <w:r>
+        <w:t>deligate</w:t>
+      </w:r>
+      <w:proofErr w:type="spellEnd"/>
+      <w:r>
+        <w:t xml:space="preserve"> classes</w:t>
+      </w:r>
+    </w:p>
+    <w:p>
+      <w:r>
+        <w:t>** In this way Struts transactions will work.</w:t>
+      </w:r>
+    </w:p>
+    <w:p>
+      <w:r>
+        <w:t xml:space="preserve">**In case of Spring Transaction it is very easy </w:t>
+      </w:r>
+      <w:proofErr w:type="spellStart"/>
+      <w:r>
+        <w:t>every thing</w:t>
+      </w:r>
+      <w:proofErr w:type="spellEnd"/>
+      <w:r>
+        <w:t xml:space="preserve"> will be taken care by Spring IOC Container</w:t>
+      </w:r>
+    </w:p>
+    <w:p>
+      <w:r>
+        <w:t xml:space="preserve">**The same way of </w:t>
+      </w:r>
+      <w:proofErr w:type="spellStart"/>
+      <w:r>
+        <w:t>Structs</w:t>
+      </w:r>
+      <w:proofErr w:type="spellEnd"/>
+      <w:r>
+        <w:t xml:space="preserve"> will not let </w:t>
+      </w:r>
+      <w:proofErr w:type="spellStart"/>
+      <w:r>
+        <w:t>Daos</w:t>
+      </w:r>
+      <w:proofErr w:type="spellEnd"/>
+      <w:r>
+        <w:t xml:space="preserve"> to commit and rollback the </w:t>
+      </w:r>
+      <w:proofErr w:type="spellStart"/>
+      <w:r>
+        <w:t>transactions.if</w:t>
+      </w:r>
+      <w:proofErr w:type="spellEnd"/>
+      <w:r>
+        <w:t xml:space="preserve"> it the case inconsistency results will occur</w:t>
+      </w:r>
+    </w:p>
+    <w:p>
+      <w:r>
+        <w:t xml:space="preserve">**We have to write this logic inside the service </w:t>
+      </w:r>
+      <w:proofErr w:type="spellStart"/>
+      <w:r>
+        <w:t>class.there</w:t>
+      </w:r>
+      <w:proofErr w:type="spellEnd"/>
+      <w:r>
+        <w:t xml:space="preserve"> are many service classes are there in each and every class we have to perform the Transaction .so code will be duplicated.</w:t>
+      </w:r>
+    </w:p>
+    <w:p>
+      <w:r>
+        <w:t xml:space="preserve">**inside the service class we will write </w:t>
+      </w:r>
+      <w:proofErr w:type="spellStart"/>
+      <w:r>
+        <w:t>beginTransaction</w:t>
+      </w:r>
+      <w:proofErr w:type="spellEnd"/>
+      <w:r>
+        <w:t xml:space="preserve"> and commit transaction and rollback the transaction </w:t>
+      </w:r>
+      <w:proofErr w:type="spellStart"/>
+      <w:r>
+        <w:t>when ever</w:t>
+      </w:r>
+      <w:proofErr w:type="spellEnd"/>
+      <w:r>
+        <w:t xml:space="preserve"> it is the exception by persistence class and reported by service class</w:t>
+      </w:r>
+    </w:p>
+    <w:p>
+      <w:r>
+        <w:t xml:space="preserve">**It seems like cross cutting logic that we can apply to every service </w:t>
+      </w:r>
+      <w:proofErr w:type="spellStart"/>
+      <w:r>
+        <w:t>class.this</w:t>
+      </w:r>
+      <w:proofErr w:type="spellEnd"/>
+      <w:r>
+        <w:t xml:space="preserve"> logic will be required by every </w:t>
+      </w:r>
+      <w:proofErr w:type="spellStart"/>
+      <w:r>
+        <w:t>devlopers.so</w:t>
+      </w:r>
+      <w:proofErr w:type="spellEnd"/>
+      <w:r>
+        <w:t xml:space="preserve"> it seems like </w:t>
+      </w:r>
+      <w:proofErr w:type="spellStart"/>
+      <w:r>
+        <w:t>boliler</w:t>
+      </w:r>
+      <w:proofErr w:type="spellEnd"/>
+      <w:r>
+        <w:t xml:space="preserve"> plate logic that every </w:t>
+      </w:r>
+      <w:proofErr w:type="spellStart"/>
+      <w:r>
+        <w:t>devloper</w:t>
+      </w:r>
+      <w:proofErr w:type="spellEnd"/>
+      <w:r>
+        <w:t xml:space="preserve"> has to write so spring </w:t>
+      </w:r>
+      <w:proofErr w:type="spellStart"/>
+      <w:r>
+        <w:t>it self</w:t>
+      </w:r>
+      <w:proofErr w:type="spellEnd"/>
+      <w:r>
+        <w:t xml:space="preserve"> provided this</w:t>
+      </w:r>
+    </w:p>
+    <w:p>
+      <w:r>
+        <w:t xml:space="preserve">** The class is written here the same way spring internally provided this advice class. </w:t>
+      </w:r>
+      <w:proofErr w:type="spellStart"/>
+      <w:r>
+        <w:t>incase</w:t>
+      </w:r>
+      <w:proofErr w:type="spellEnd"/>
+      <w:r>
+        <w:t xml:space="preserve"> of declarative approach. we have to apply this advice class to target class. through declarative approach by configuring it in spring bean configuration file</w:t>
+      </w:r>
+    </w:p>
+    <w:p>
+      <w:r>
+        <w:t xml:space="preserve">**Incase of annotations how we will apply, that example also explained in annotation approach </w:t>
+      </w:r>
+    </w:p>
+    <w:p>
+      <w:r>
+        <w:t xml:space="preserve">**The advantage of this Spring transactions is it will </w:t>
+      </w:r>
+      <w:proofErr w:type="spellStart"/>
+      <w:r>
+        <w:t>supprort</w:t>
+      </w:r>
+      <w:proofErr w:type="spellEnd"/>
+      <w:r>
+        <w:t xml:space="preserve"> multiple transaction technologies</w:t>
+      </w:r>
+    </w:p>
+    <w:p>
+      <w:r>
+        <w:t>** you can use any persistence logic and any transaction technology logic spring transactions will support all the technologies</w:t>
+      </w:r>
+    </w:p>
+    <w:p>
+      <w:r>
+        <w:t xml:space="preserve">**In case of other frame works like struts if you want to modify transaction logic or persistence logic you need to modify the </w:t>
+      </w:r>
+      <w:proofErr w:type="spellStart"/>
+      <w:r>
+        <w:t>dao</w:t>
+      </w:r>
+      <w:proofErr w:type="spellEnd"/>
+      <w:r>
+        <w:t xml:space="preserve"> classes with respect that technology</w:t>
+      </w:r>
+    </w:p>
+    <w:p>
+      <w:r>
+        <w:t xml:space="preserve">*But if you use any persistence technology  like  </w:t>
+      </w:r>
+      <w:proofErr w:type="spellStart"/>
+      <w:r>
+        <w:t>jpa</w:t>
+      </w:r>
+      <w:proofErr w:type="spellEnd"/>
+      <w:r>
+        <w:t xml:space="preserve"> , spring Transactions , </w:t>
+      </w:r>
+      <w:proofErr w:type="spellStart"/>
+      <w:r>
+        <w:t>jta</w:t>
+      </w:r>
+      <w:proofErr w:type="spellEnd"/>
+      <w:r>
+        <w:t xml:space="preserve"> , hibernate those specific exceptions will be converted into spring </w:t>
+      </w:r>
+      <w:proofErr w:type="spellStart"/>
+      <w:r>
+        <w:t>jdbc</w:t>
+      </w:r>
+      <w:proofErr w:type="spellEnd"/>
+      <w:r>
+        <w:t xml:space="preserve"> exception so you no need to write any technology specific exceptions. you can avoid this if you are using this</w:t>
+      </w:r>
+    </w:p>
+    <w:p>
+      <w:r>
+        <w:t xml:space="preserve">** Spring Transactions providing Some classes in </w:t>
+      </w:r>
+      <w:proofErr w:type="spellStart"/>
+      <w:r>
+        <w:t>parllel</w:t>
+      </w:r>
+      <w:proofErr w:type="spellEnd"/>
+      <w:r>
+        <w:t xml:space="preserve"> to Respective Transaction Technologies</w:t>
+      </w:r>
+    </w:p>
+    <w:p>
+      <w:r>
+        <w:t xml:space="preserve">**if you are using local transactions you have to use spring provided </w:t>
+      </w:r>
+      <w:proofErr w:type="spellStart"/>
+      <w:r>
+        <w:t>DataSourceTransactionManager</w:t>
+      </w:r>
+      <w:proofErr w:type="spellEnd"/>
+      <w:r>
+        <w:t xml:space="preserve"> and for </w:t>
+      </w:r>
+      <w:proofErr w:type="spellStart"/>
+      <w:r>
+        <w:t>Jta</w:t>
+      </w:r>
+      <w:proofErr w:type="spellEnd"/>
+      <w:r>
+        <w:t xml:space="preserve">, </w:t>
+      </w:r>
+      <w:proofErr w:type="spellStart"/>
+      <w:r>
+        <w:t>Jpa</w:t>
+      </w:r>
+      <w:proofErr w:type="spellEnd"/>
+      <w:r>
+        <w:t xml:space="preserve"> ,hibernate </w:t>
+      </w:r>
+      <w:proofErr w:type="spellStart"/>
+      <w:r>
+        <w:t>mybaties</w:t>
+      </w:r>
+      <w:proofErr w:type="spellEnd"/>
+      <w:r>
+        <w:t xml:space="preserve"> also they provided specific implementation classes</w:t>
+      </w:r>
+    </w:p>
+    <w:p>
+      <w:r>
+        <w:t xml:space="preserve">**So you no need to write any technology specific </w:t>
+      </w:r>
+      <w:proofErr w:type="spellStart"/>
+      <w:r>
+        <w:t>implemenetation</w:t>
+      </w:r>
+      <w:proofErr w:type="spellEnd"/>
+      <w:r>
+        <w:t xml:space="preserve"> logic here internally spring will providing this. so you no need to rewrite any technology specific implementation in service classes of your spring application</w:t>
+      </w:r>
+    </w:p>
+    <w:p>
+      <w:r>
+        <w:t>**</w:t>
+      </w:r>
+      <w:proofErr w:type="spellStart"/>
+      <w:r>
+        <w:t>Bcz</w:t>
+      </w:r>
+      <w:proofErr w:type="spellEnd"/>
+      <w:r>
+        <w:t xml:space="preserve"> we are not writing the begin transaction and </w:t>
+      </w:r>
+      <w:proofErr w:type="spellStart"/>
+      <w:r>
+        <w:t>commiting</w:t>
+      </w:r>
+      <w:proofErr w:type="spellEnd"/>
+      <w:r>
+        <w:t xml:space="preserve"> and </w:t>
+      </w:r>
+      <w:proofErr w:type="spellStart"/>
+      <w:r>
+        <w:t>rollbacking</w:t>
+      </w:r>
+      <w:proofErr w:type="spellEnd"/>
+      <w:r>
+        <w:t xml:space="preserve"> here internally spring transaction </w:t>
+      </w:r>
+      <w:proofErr w:type="spellStart"/>
+      <w:r>
+        <w:t>aop</w:t>
+      </w:r>
+      <w:proofErr w:type="spellEnd"/>
+      <w:r>
+        <w:t xml:space="preserve"> advice class will take care of these </w:t>
+      </w:r>
+      <w:proofErr w:type="spellStart"/>
+      <w:r>
+        <w:t>things.for</w:t>
+      </w:r>
+      <w:proofErr w:type="spellEnd"/>
+      <w:r>
+        <w:t xml:space="preserve"> all </w:t>
+      </w:r>
+      <w:proofErr w:type="spellStart"/>
+      <w:r>
+        <w:t>transactionManagres</w:t>
+      </w:r>
+      <w:proofErr w:type="spellEnd"/>
+      <w:r>
+        <w:t xml:space="preserve"> one common interface is there </w:t>
+      </w:r>
+      <w:proofErr w:type="spellStart"/>
+      <w:r>
+        <w:t>i.e</w:t>
+      </w:r>
+      <w:proofErr w:type="spellEnd"/>
+      <w:r>
+        <w:t xml:space="preserve"> Transactions.</w:t>
+      </w:r>
+    </w:p>
+    <w:p>
+      <w:r>
+        <w:t xml:space="preserve">**if you are using Local Transaction you will configure </w:t>
+      </w:r>
+      <w:proofErr w:type="spellStart"/>
+      <w:r>
+        <w:t>DataSource</w:t>
+      </w:r>
+      <w:proofErr w:type="spellEnd"/>
+      <w:r>
+        <w:t xml:space="preserve"> Transaction Manager this will be injected to That Advice class this class object will be hold in That interface they designed to Interface</w:t>
+      </w:r>
+    </w:p>
+    <w:p>
+      <w:r>
+        <w:t xml:space="preserve">**Incase of Struts kind of frame work applications you can use any technology for transactions either it may be Local Transactions or </w:t>
+      </w:r>
+      <w:proofErr w:type="spellStart"/>
+      <w:r>
+        <w:t>jpa</w:t>
+      </w:r>
+      <w:proofErr w:type="spellEnd"/>
+      <w:r>
+        <w:t xml:space="preserve"> or </w:t>
+      </w:r>
+      <w:proofErr w:type="spellStart"/>
+      <w:r>
+        <w:t>jta</w:t>
+      </w:r>
+      <w:proofErr w:type="spellEnd"/>
+      <w:r>
+        <w:t xml:space="preserve"> or hibernate </w:t>
+      </w:r>
+      <w:proofErr w:type="spellStart"/>
+      <w:r>
+        <w:t>ther</w:t>
+      </w:r>
+      <w:proofErr w:type="spellEnd"/>
+      <w:r>
+        <w:t xml:space="preserve"> </w:t>
+      </w:r>
+      <w:proofErr w:type="spellStart"/>
+      <w:r>
+        <w:t>bussiness</w:t>
+      </w:r>
+      <w:proofErr w:type="spellEnd"/>
+      <w:r>
+        <w:t xml:space="preserve"> delegates are </w:t>
+      </w:r>
+      <w:proofErr w:type="spellStart"/>
+      <w:r>
+        <w:t>thightly</w:t>
+      </w:r>
+      <w:proofErr w:type="spellEnd"/>
+      <w:r>
+        <w:t xml:space="preserve"> coupled with the technology specific </w:t>
+      </w:r>
+      <w:proofErr w:type="spellStart"/>
+      <w:r>
+        <w:t>Transactions.if</w:t>
+      </w:r>
+      <w:proofErr w:type="spellEnd"/>
+      <w:r>
+        <w:t xml:space="preserve"> you are changing from one technology to another technology we have to rewrite those classes</w:t>
+      </w:r>
+    </w:p>
+    <w:p>
+      <w:r>
+        <w:t xml:space="preserve">**But if you go for </w:t>
+      </w:r>
+      <w:proofErr w:type="spellStart"/>
+      <w:r>
+        <w:t>SpringTransactions</w:t>
+      </w:r>
+      <w:proofErr w:type="spellEnd"/>
+      <w:r>
+        <w:t xml:space="preserve"> it is providing the Abstraction over those technologies it will internally talks with those technologies you no need to write any code in service </w:t>
+      </w:r>
+      <w:proofErr w:type="spellStart"/>
+      <w:r>
+        <w:t>class.you</w:t>
+      </w:r>
+      <w:proofErr w:type="spellEnd"/>
+      <w:r>
+        <w:t xml:space="preserve"> just have to tell to the spring use this technology for transaction by configuring it in spring Bean Configuration file or using java </w:t>
+      </w:r>
+      <w:proofErr w:type="spellStart"/>
+      <w:r>
+        <w:t>Config</w:t>
+      </w:r>
+      <w:proofErr w:type="spellEnd"/>
+      <w:r>
+        <w:t xml:space="preserve"> file</w:t>
+      </w:r>
+    </w:p>
+    <w:p>
+      <w:r>
+        <w:t xml:space="preserve">//This is </w:t>
+      </w:r>
+      <w:proofErr w:type="spellStart"/>
+      <w:r>
+        <w:t>SpringTransactionAround</w:t>
+      </w:r>
+      <w:proofErr w:type="spellEnd"/>
+      <w:r>
+        <w:t xml:space="preserve"> Advice class(Test implementation)</w:t>
+      </w:r>
+    </w:p>
+    <w:p>
+      <w:r>
+        <w:t xml:space="preserve">class </w:t>
+      </w:r>
+      <w:proofErr w:type="spellStart"/>
+      <w:r>
+        <w:t>TransactionAdvicer</w:t>
+      </w:r>
+      <w:proofErr w:type="spellEnd"/>
+      <w:r>
+        <w:t xml:space="preserve"> </w:t>
+      </w:r>
+      <w:proofErr w:type="spellStart"/>
+      <w:r>
+        <w:t>implemets</w:t>
+      </w:r>
+      <w:proofErr w:type="spellEnd"/>
+      <w:r>
+        <w:t xml:space="preserve"> </w:t>
+      </w:r>
+      <w:proofErr w:type="spellStart"/>
+      <w:r>
+        <w:t>MethodInterceptor</w:t>
+      </w:r>
+      <w:proofErr w:type="spellEnd"/>
+      <w:r>
+        <w:t xml:space="preserve"> ,</w:t>
+      </w:r>
+      <w:proofErr w:type="spellStart"/>
+      <w:r>
+        <w:t>ThrowsAdvice</w:t>
+      </w:r>
+      <w:proofErr w:type="spellEnd"/>
+      <w:r>
+        <w:t>{</w:t>
+      </w:r>
+    </w:p>
+    <w:p>
+      <w:r>
+        <w:t xml:space="preserve">private </w:t>
+      </w:r>
+      <w:proofErr w:type="spellStart"/>
+      <w:r>
+        <w:t>TranactionManager</w:t>
+      </w:r>
+      <w:proofErr w:type="spellEnd"/>
+      <w:r>
+        <w:t xml:space="preserve"> </w:t>
+      </w:r>
+      <w:proofErr w:type="spellStart"/>
+      <w:r>
+        <w:t>transactionManager</w:t>
+      </w:r>
+      <w:proofErr w:type="spellEnd"/>
+      <w:r>
+        <w:t>;</w:t>
+      </w:r>
+    </w:p>
+    <w:p>
+      <w:r>
+        <w:t>@Override</w:t>
+      </w:r>
+    </w:p>
+    <w:p>
+      <w:r>
+        <w:t>public object invoke(</w:t>
+      </w:r>
+      <w:proofErr w:type="spellStart"/>
+      <w:r>
+        <w:t>MethodInvocation</w:t>
+      </w:r>
+      <w:proofErr w:type="spellEnd"/>
+      <w:r>
+        <w:t xml:space="preserve"> </w:t>
+      </w:r>
+      <w:proofErr w:type="spellStart"/>
+      <w:r>
+        <w:t>methodInvocation</w:t>
+      </w:r>
+      <w:proofErr w:type="spellEnd"/>
+      <w:r>
+        <w:t>){</w:t>
+      </w:r>
+    </w:p>
+    <w:p>
+      <w:proofErr w:type="spellStart"/>
+      <w:r>
+        <w:t>transactionManager.begin</w:t>
+      </w:r>
+      <w:proofErr w:type="spellEnd"/>
+      <w:r>
+        <w:t>();</w:t>
+      </w:r>
+    </w:p>
+    <w:p>
+      <w:r>
+        <w:t xml:space="preserve">object ret = </w:t>
+      </w:r>
+      <w:proofErr w:type="spellStart"/>
+      <w:r>
+        <w:t>methodInvocation.proceed</w:t>
+      </w:r>
+      <w:proofErr w:type="spellEnd"/>
+      <w:r>
+        <w:t>();</w:t>
+      </w:r>
+    </w:p>
+    <w:p>
+      <w:proofErr w:type="spellStart"/>
+      <w:r>
+        <w:t>transactionManager.commit</w:t>
+      </w:r>
+      <w:proofErr w:type="spellEnd"/>
+      <w:r>
+        <w:t>();</w:t>
+      </w:r>
+    </w:p>
+    <w:p>
+      <w:r>
+        <w:t xml:space="preserve">  }</w:t>
+      </w:r>
+    </w:p>
+    <w:p>
+      <w:r>
+        <w:t xml:space="preserve">  public void </w:t>
+      </w:r>
+      <w:proofErr w:type="spellStart"/>
+      <w:r>
+        <w:t>afterThrowing</w:t>
+      </w:r>
+      <w:proofErr w:type="spellEnd"/>
+      <w:r>
+        <w:t>(Exception e){</w:t>
+      </w:r>
+    </w:p>
+    <w:p>
       <w:r>
         <w:t xml:space="preserve">  </w:t>
       </w:r>
       <w:proofErr w:type="spellStart"/>
       <w:r>
-        <w:t>i</w:t>
-      </w:r>
-      <w:proofErr w:type="spellEnd"/>
-      <w:r>
-        <w:t xml:space="preserve"> have explained in that project</w:t>
-      </w:r>
-    </w:p>
-    <w:p>
-      <w:r>
-        <w:t xml:space="preserve">** But </w:t>
-      </w:r>
-      <w:proofErr w:type="spellStart"/>
-      <w:r>
-        <w:t>incase</w:t>
-      </w:r>
-      <w:proofErr w:type="spellEnd"/>
-      <w:r>
-        <w:t xml:space="preserve"> of Struts kind of frame work application </w:t>
-      </w:r>
-      <w:proofErr w:type="spellStart"/>
-      <w:r>
-        <w:t>devlopment</w:t>
-      </w:r>
-      <w:proofErr w:type="spellEnd"/>
-      <w:r>
-        <w:t xml:space="preserve"> managing transactions are easy</w:t>
-      </w:r>
-    </w:p>
-    <w:p>
-      <w:r>
-        <w:t xml:space="preserve">in that </w:t>
-      </w:r>
+        <w:t>transactionManager.rollback</w:t>
+      </w:r>
+      <w:proofErr w:type="spellEnd"/>
+      <w:r>
+        <w:t>();</w:t>
+      </w:r>
+    </w:p>
+    <w:p>
+      <w:r>
+        <w:t xml:space="preserve">  }</w:t>
+      </w:r>
+    </w:p>
+    <w:p>
+      <w:r>
+        <w:t>}</w:t>
+      </w:r>
+    </w:p>
+    <w:p>
+      <w:r>
+        <w:t>Spring Transaction Attributes:-</w:t>
+      </w:r>
+    </w:p>
+    <w:p>
+      <w:r>
+        <w:t xml:space="preserve">** These are use for specifying the methods you want to advice this aspect and used to configure checked exceptions for </w:t>
+      </w:r>
+      <w:proofErr w:type="spellStart"/>
+      <w:r>
+        <w:t>rollbacking</w:t>
+      </w:r>
+      <w:proofErr w:type="spellEnd"/>
+      <w:r>
+        <w:t xml:space="preserve"> the </w:t>
+      </w:r>
+      <w:proofErr w:type="spellStart"/>
+      <w:r>
+        <w:t>operation.by</w:t>
+      </w:r>
+      <w:proofErr w:type="spellEnd"/>
+      <w:r>
+        <w:t xml:space="preserve"> default Spring Transactions will not perform the rollback operation for Checked exceptions</w:t>
+      </w:r>
+    </w:p>
+    <w:p>
+      <w:r>
+        <w:t>------</w:t>
+      </w:r>
+    </w:p>
+    <w:p>
+      <w:r>
+        <w:t xml:space="preserve">At the time of Spring Transactions </w:t>
+      </w:r>
+      <w:proofErr w:type="spellStart"/>
+      <w:r>
+        <w:t>inernally</w:t>
+      </w:r>
+      <w:proofErr w:type="spellEnd"/>
+      <w:r>
+        <w:t xml:space="preserve"> </w:t>
+      </w:r>
+      <w:proofErr w:type="spellStart"/>
+      <w:r>
+        <w:t>SpringTransaction</w:t>
+      </w:r>
+      <w:proofErr w:type="spellEnd"/>
+      <w:r>
+        <w:t xml:space="preserve"> Manager will use Thread Local Object to identify the Connection Object.</w:t>
+      </w:r>
+    </w:p>
+    <w:p>
+      <w:r>
+        <w:t>**</w:t>
+      </w:r>
+      <w:proofErr w:type="spellStart"/>
+      <w:r>
+        <w:t>Bcz</w:t>
+      </w:r>
+      <w:proofErr w:type="spellEnd"/>
+      <w:r>
+        <w:t xml:space="preserve"> first Dao got one connection object the same connection object has to use for the second Dao in that case </w:t>
+      </w:r>
+      <w:proofErr w:type="spellStart"/>
+      <w:r>
+        <w:t>some times</w:t>
+      </w:r>
+      <w:proofErr w:type="spellEnd"/>
+      <w:r>
+        <w:t xml:space="preserve"> there is a mismatch of connection objects in Dao in that case Transaction Manager will use the Thread </w:t>
+      </w:r>
+      <w:proofErr w:type="spellStart"/>
+      <w:r>
+        <w:t>Local.it</w:t>
+      </w:r>
+      <w:proofErr w:type="spellEnd"/>
+      <w:r>
+        <w:t xml:space="preserve"> will Store the current Connection Object inside that thread and the same will be used for the second </w:t>
+      </w:r>
+      <w:proofErr w:type="spellStart"/>
+      <w:r>
+        <w:t>dao</w:t>
+      </w:r>
+      <w:proofErr w:type="spellEnd"/>
+      <w:r>
+        <w:t xml:space="preserve"> also</w:t>
+      </w:r>
+    </w:p>
+    <w:p>
+      <w:r>
+        <w:t>What is isolation and Propagation?</w:t>
+      </w:r>
+    </w:p>
+    <w:p>
+      <w:r>
+        <w:t xml:space="preserve">Before understanding Isolation we have understand the problems while </w:t>
+      </w:r>
+      <w:proofErr w:type="spellStart"/>
+      <w:r>
+        <w:t>retriveing</w:t>
+      </w:r>
+      <w:proofErr w:type="spellEnd"/>
+      <w:r>
+        <w:t xml:space="preserve">  the data from Database</w:t>
+      </w:r>
+    </w:p>
+    <w:p>
+      <w:r>
+        <w:t>1)</w:t>
+      </w:r>
+      <w:r>
+        <w:t xml:space="preserve"> </w:t>
+      </w:r>
+      <w:r>
+        <w:t>D</w:t>
+      </w:r>
+      <w:r>
+        <w:t>irty read</w:t>
+      </w:r>
+    </w:p>
+    <w:p>
+      <w:r>
+        <w:t>**</w:t>
+      </w:r>
+      <w:r>
+        <w:rPr>
+          <w:rFonts w:ascii="Tahoma" w:hAnsi="Tahoma" w:cs="Tahoma"/>
+          <w:color w:val="000000"/>
+          <w:sz w:val="19"/>
+          <w:szCs w:val="19"/>
+          <w:shd w:val="clear" w:color="auto" w:fill="FFFFFF"/>
+        </w:rPr>
+        <w:t xml:space="preserve"> </w:t>
+      </w:r>
+      <w:r>
+        <w:rPr>
+          <w:rFonts w:ascii="Tahoma" w:hAnsi="Tahoma" w:cs="Tahoma"/>
+          <w:color w:val="000000"/>
+          <w:sz w:val="19"/>
+          <w:szCs w:val="19"/>
+          <w:shd w:val="clear" w:color="auto" w:fill="FFFFFF"/>
+        </w:rPr>
+        <w:t>Dirty read occurs when one transaction is changing the record, and the other transaction can read this record before the first transaction has been committed or rolled back. This is known as a dirty read scenario because there is always the possibility that the first transaction may rollback the change, resulting in the second transaction having read an invalid data</w:t>
+      </w:r>
+    </w:p>
+    <w:p>
+      <w:r>
+        <w:t>2)</w:t>
+      </w:r>
+      <w:r>
+        <w:t xml:space="preserve"> </w:t>
+      </w:r>
+      <w:r>
+        <w:t>Non-R</w:t>
+      </w:r>
+      <w:r>
+        <w:t>epeatable read</w:t>
+      </w:r>
+    </w:p>
+    <w:p>
+      <w:r>
+        <w:t>**</w:t>
+      </w:r>
+      <w:r>
+        <w:rPr>
+          <w:rFonts w:ascii="Tahoma" w:hAnsi="Tahoma" w:cs="Tahoma"/>
+          <w:color w:val="000000"/>
+          <w:sz w:val="19"/>
+          <w:szCs w:val="19"/>
+          <w:shd w:val="clear" w:color="auto" w:fill="FFFFFF"/>
+        </w:rPr>
+        <w:t xml:space="preserve"> </w:t>
+      </w:r>
+      <w:r>
+        <w:rPr>
+          <w:rFonts w:ascii="Tahoma" w:hAnsi="Tahoma" w:cs="Tahoma"/>
+          <w:color w:val="000000"/>
+          <w:sz w:val="19"/>
+          <w:szCs w:val="19"/>
+          <w:shd w:val="clear" w:color="auto" w:fill="FFFFFF"/>
+        </w:rPr>
+        <w:t>Non Repeatable Reads happen when in a same transaction same query yields to a different result. This occurs when one transaction repeatedly retrieves the data, while a difference transactions alters the underlying data. This causes the different or non-repeatable results to be read by the first transaction.</w:t>
+      </w:r>
+    </w:p>
+    <w:p>
+      <w:r>
+        <w:t>3)</w:t>
+      </w:r>
+      <w:r>
+        <w:t xml:space="preserve"> </w:t>
+      </w:r>
+      <w:r>
+        <w:t>P</w:t>
+      </w:r>
+      <w:r>
+        <w:t>hantom read</w:t>
+      </w:r>
+    </w:p>
+    <w:p>
+      <w:pPr>
+        <w:rPr>
+          <w:rFonts w:ascii="Tahoma" w:hAnsi="Tahoma" w:cs="Tahoma"/>
+          <w:color w:val="000000"/>
+          <w:sz w:val="19"/>
+          <w:szCs w:val="19"/>
+          <w:shd w:val="clear" w:color="auto" w:fill="FFFFFF"/>
+        </w:rPr>
+      </w:pPr>
+      <w:r>
+        <w:t>**</w:t>
+      </w:r>
+      <w:r>
+        <w:rPr>
+          <w:rFonts w:ascii="Tahoma" w:hAnsi="Tahoma" w:cs="Tahoma"/>
+          <w:color w:val="000000"/>
+          <w:sz w:val="19"/>
+          <w:szCs w:val="19"/>
+          <w:shd w:val="clear" w:color="auto" w:fill="FFFFFF"/>
+        </w:rPr>
+        <w:t xml:space="preserve"> </w:t>
+      </w:r>
+      <w:r>
+        <w:rPr>
+          <w:rFonts w:ascii="Tahoma" w:hAnsi="Tahoma" w:cs="Tahoma"/>
+          <w:color w:val="000000"/>
+          <w:sz w:val="19"/>
+          <w:szCs w:val="19"/>
+          <w:shd w:val="clear" w:color="auto" w:fill="FFFFFF"/>
+        </w:rPr>
+        <w:t>Phantom read occurs where in a transaction execute same query more than once, and the second transaction result set includes rows that were not visible in the first result set. This is caused by another transaction inserting new rows between the execution of the two queries. This is similar to a non-repeatable read, except that the number of rows is changed either by insertion or by deletion.</w:t>
+      </w:r>
+    </w:p>
+    <w:p>
+      <w:pPr>
+        <w:pStyle w:val="Header"/>
+      </w:pPr>
+      <w:r>
+        <w:rPr>
+          <w:rFonts w:ascii="Tahoma" w:hAnsi="Tahoma" w:cs="Tahoma"/>
+          <w:color w:val="000000"/>
+          <w:sz w:val="19"/>
+          <w:szCs w:val="19"/>
+          <w:shd w:val="clear" w:color="auto" w:fill="FFFFFF"/>
+        </w:rPr>
+        <w:t xml:space="preserve"> ** This we can avoid by using the </w:t>
+      </w:r>
+      <w:proofErr w:type="spellStart"/>
+      <w:r>
+        <w:rPr>
+          <w:rFonts w:ascii="Tahoma" w:hAnsi="Tahoma" w:cs="Tahoma"/>
+          <w:color w:val="000000"/>
+          <w:sz w:val="19"/>
+          <w:szCs w:val="19"/>
+          <w:shd w:val="clear" w:color="auto" w:fill="FFFFFF"/>
+        </w:rPr>
+        <w:t>isolation.We</w:t>
+      </w:r>
+      <w:proofErr w:type="spellEnd"/>
+      <w:r>
+        <w:rPr>
+          <w:rFonts w:ascii="Tahoma" w:hAnsi="Tahoma" w:cs="Tahoma"/>
+          <w:color w:val="000000"/>
+          <w:sz w:val="19"/>
+          <w:szCs w:val="19"/>
+          <w:shd w:val="clear" w:color="auto" w:fill="FFFFFF"/>
+        </w:rPr>
+        <w:t xml:space="preserve"> have to tell to Database while reading </w:t>
+      </w:r>
+      <w:proofErr w:type="spellStart"/>
+      <w:r>
+        <w:rPr>
+          <w:rFonts w:ascii="Tahoma" w:hAnsi="Tahoma" w:cs="Tahoma"/>
+          <w:color w:val="000000"/>
+          <w:sz w:val="19"/>
+          <w:szCs w:val="19"/>
+          <w:shd w:val="clear" w:color="auto" w:fill="FFFFFF"/>
+        </w:rPr>
+        <w:t>thhae</w:t>
+      </w:r>
+      <w:proofErr w:type="spellEnd"/>
+      <w:r>
+        <w:rPr>
+          <w:rFonts w:ascii="Tahoma" w:hAnsi="Tahoma" w:cs="Tahoma"/>
+          <w:color w:val="000000"/>
+          <w:sz w:val="19"/>
+          <w:szCs w:val="19"/>
+          <w:shd w:val="clear" w:color="auto" w:fill="FFFFFF"/>
+        </w:rPr>
+        <w:t xml:space="preserve"> data from active transaction </w:t>
+      </w:r>
+      <w:proofErr w:type="spellStart"/>
+      <w:r>
+        <w:rPr>
+          <w:rFonts w:ascii="Tahoma" w:hAnsi="Tahoma" w:cs="Tahoma"/>
+          <w:color w:val="000000"/>
+          <w:sz w:val="19"/>
+          <w:szCs w:val="19"/>
+          <w:shd w:val="clear" w:color="auto" w:fill="FFFFFF"/>
+        </w:rPr>
+        <w:t>dont</w:t>
+      </w:r>
+      <w:proofErr w:type="spellEnd"/>
+      <w:r>
+        <w:rPr>
+          <w:rFonts w:ascii="Tahoma" w:hAnsi="Tahoma" w:cs="Tahoma"/>
+          <w:color w:val="000000"/>
+          <w:sz w:val="19"/>
+          <w:szCs w:val="19"/>
+          <w:shd w:val="clear" w:color="auto" w:fill="FFFFFF"/>
+        </w:rPr>
+        <w:t xml:space="preserve"> provide the </w:t>
+      </w:r>
+      <w:proofErr w:type="spellStart"/>
+      <w:r>
+        <w:rPr>
+          <w:rFonts w:ascii="Tahoma" w:hAnsi="Tahoma" w:cs="Tahoma"/>
+          <w:color w:val="000000"/>
+          <w:sz w:val="19"/>
+          <w:szCs w:val="19"/>
+          <w:shd w:val="clear" w:color="auto" w:fill="FFFFFF"/>
+        </w:rPr>
+        <w:t>uncommited</w:t>
+      </w:r>
+      <w:proofErr w:type="spellEnd"/>
+      <w:r>
+        <w:rPr>
+          <w:rFonts w:ascii="Tahoma" w:hAnsi="Tahoma" w:cs="Tahoma"/>
+          <w:color w:val="000000"/>
+          <w:sz w:val="19"/>
+          <w:szCs w:val="19"/>
+          <w:shd w:val="clear" w:color="auto" w:fill="FFFFFF"/>
+        </w:rPr>
+        <w:t xml:space="preserve"> </w:t>
+      </w:r>
+      <w:proofErr w:type="spellStart"/>
+      <w:r>
+        <w:rPr>
+          <w:rFonts w:ascii="Tahoma" w:hAnsi="Tahoma" w:cs="Tahoma"/>
+          <w:color w:val="000000"/>
+          <w:sz w:val="19"/>
+          <w:szCs w:val="19"/>
+          <w:shd w:val="clear" w:color="auto" w:fill="FFFFFF"/>
+        </w:rPr>
+        <w:t>data.so</w:t>
+      </w:r>
+      <w:proofErr w:type="spellEnd"/>
+      <w:r>
+        <w:rPr>
+          <w:rFonts w:ascii="Tahoma" w:hAnsi="Tahoma" w:cs="Tahoma"/>
+          <w:color w:val="000000"/>
+          <w:sz w:val="19"/>
+          <w:szCs w:val="19"/>
+          <w:shd w:val="clear" w:color="auto" w:fill="FFFFFF"/>
+        </w:rPr>
+        <w:t xml:space="preserve"> </w:t>
+      </w:r>
+      <w:r>
+        <w:t xml:space="preserve"> </w:t>
+      </w:r>
+      <w:r>
+        <w:t>that we can avoid Dirty Read problem</w:t>
+      </w:r>
+    </w:p>
+    <w:p>
+      <w:pPr>
+        <w:pStyle w:val="Header"/>
+      </w:pPr>
+    </w:p>
+    <w:p>
+      <w:pPr>
+        <w:pStyle w:val="Header"/>
+      </w:pPr>
+      <w:r>
+        <w:t xml:space="preserve">**While querying the data from database inside the active transaction no other user not allowed to commit the </w:t>
+      </w:r>
+      <w:proofErr w:type="spellStart"/>
+      <w:r>
+        <w:t>transaction.So</w:t>
+      </w:r>
+      <w:proofErr w:type="spellEnd"/>
+      <w:r>
+        <w:t xml:space="preserve"> that we can avoid the Non Repeated problem</w:t>
+      </w:r>
+    </w:p>
+    <w:p>
+      <w:pPr>
+        <w:pStyle w:val="Header"/>
+      </w:pPr>
+      <w:r>
+        <w:t xml:space="preserve">If you apply this Dirty read problem automatically will be solved it is </w:t>
+      </w:r>
+      <w:proofErr w:type="spellStart"/>
+      <w:r>
+        <w:t>supereior</w:t>
+      </w:r>
+      <w:proofErr w:type="spellEnd"/>
+      <w:r>
+        <w:t xml:space="preserve"> than </w:t>
+      </w:r>
+      <w:proofErr w:type="spellStart"/>
+      <w:r>
+        <w:t>this.but</w:t>
+      </w:r>
+      <w:proofErr w:type="spellEnd"/>
+      <w:r>
+        <w:t xml:space="preserve"> the problem is that </w:t>
+      </w:r>
+      <w:proofErr w:type="spellStart"/>
+      <w:r>
+        <w:t>performence</w:t>
+      </w:r>
+      <w:proofErr w:type="spellEnd"/>
+      <w:r>
+        <w:t xml:space="preserve"> problem</w:t>
+      </w:r>
+    </w:p>
+    <w:p>
+      <w:pPr>
+        <w:pStyle w:val="Header"/>
+      </w:pPr>
+    </w:p>
+    <w:p>
+      <w:pPr>
+        <w:pStyle w:val="Header"/>
+      </w:pPr>
+      <w:r>
+        <w:t xml:space="preserve">**These can be achieved by isolation levels. every database vendor will provide </w:t>
+      </w:r>
+      <w:proofErr w:type="spellStart"/>
+      <w:r>
+        <w:t>supprt</w:t>
+      </w:r>
+      <w:proofErr w:type="spellEnd"/>
+      <w:r>
+        <w:t xml:space="preserve"> for this problems</w:t>
+      </w:r>
+    </w:p>
+    <w:p>
+      <w:pPr>
+        <w:pStyle w:val="Header"/>
+      </w:pPr>
+      <w:r>
+        <w:t xml:space="preserve">oracle people provided 4 Types of isolation </w:t>
+      </w:r>
+      <w:proofErr w:type="spellStart"/>
+      <w:r>
+        <w:t>levels.mysql</w:t>
+      </w:r>
+      <w:proofErr w:type="spellEnd"/>
+      <w:r>
+        <w:t xml:space="preserve"> and ms server also provided the support for this</w:t>
+      </w:r>
+    </w:p>
+    <w:p>
+      <w:r>
+        <w:t>1)READ UNCOMMITED</w:t>
+      </w:r>
+    </w:p>
+    <w:p>
+      <w:r>
+        <w:t>2)READ COMMITED( By default this operation will perform)</w:t>
+      </w:r>
+    </w:p>
+    <w:p>
+      <w:r>
+        <w:t>3)REPEATABLE_READ</w:t>
+      </w:r>
+    </w:p>
+    <w:p>
+      <w:r>
+        <w:t>4)</w:t>
+      </w:r>
+      <w:r>
+        <w:t xml:space="preserve"> </w:t>
+      </w:r>
+      <w:r>
+        <w:t xml:space="preserve">NON </w:t>
+      </w:r>
+      <w:r>
+        <w:tab/>
+        <w:t>REPEATABLE_READ</w:t>
+      </w:r>
+    </w:p>
+    <w:p>
+      <w:r>
+        <w:t xml:space="preserve">** </w:t>
+      </w:r>
+      <w:proofErr w:type="spellStart"/>
+      <w:r>
+        <w:t>Serializable</w:t>
+      </w:r>
+      <w:proofErr w:type="spellEnd"/>
+      <w:r>
+        <w:t xml:space="preserve"> this superior to all the isolation </w:t>
+      </w:r>
+      <w:proofErr w:type="spellStart"/>
+      <w:r>
+        <w:t>levels.this</w:t>
+      </w:r>
+      <w:proofErr w:type="spellEnd"/>
+      <w:r>
+        <w:t xml:space="preserve"> will lock the all the resources read </w:t>
+      </w:r>
+      <w:proofErr w:type="spellStart"/>
+      <w:r>
+        <w:t>amd</w:t>
+      </w:r>
+      <w:proofErr w:type="spellEnd"/>
+      <w:r>
+        <w:t xml:space="preserve"> write </w:t>
+      </w:r>
+      <w:proofErr w:type="spellStart"/>
+      <w:r>
+        <w:t>e.t.c</w:t>
+      </w:r>
+      <w:proofErr w:type="spellEnd"/>
     </w:p>
     <w:p/>
     <w:p/>
@@ -537,6 +1853,56 @@
     </w:sectPr>
   </w:body>
 </w:document>
+</file>
+
+<file path=word/endnotes.xml><?xml version="1.0" encoding="utf-8"?>
+<w:endnotes xmlns:ve="http://schemas.openxmlformats.org/markup-compatibility/2006" xmlns:o="urn:schemas-microsoft-com:office:office" xmlns:r="http://schemas.openxmlformats.org/officeDocument/2006/relationships" xmlns:m="http://schemas.openxmlformats.org/officeDocument/2006/math" xmlns:v="urn:schemas-microsoft-com:vml" xmlns:wp="http://schemas.openxmlformats.org/drawingml/2006/wordprocessingDrawing" xmlns:w10="urn:schemas-microsoft-com:office:word" xmlns:w="http://schemas.openxmlformats.org/wordprocessingml/2006/main" xmlns:wne="http://schemas.microsoft.com/office/word/2006/wordml">
+  <w:endnote w:type="separator" w:id="0">
+    <w:p>
+      <w:pPr>
+        <w:spacing w:after="0" w:line="240" w:lineRule="auto"/>
+      </w:pPr>
+      <w:r>
+        <w:separator/>
+      </w:r>
+    </w:p>
+  </w:endnote>
+  <w:endnote w:type="continuationSeparator" w:id="1">
+    <w:p>
+      <w:pPr>
+        <w:spacing w:after="0" w:line="240" w:lineRule="auto"/>
+      </w:pPr>
+      <w:r>
+        <w:continuationSeparator/>
+      </w:r>
+    </w:p>
+  </w:endnote>
+</w:endnotes>
+</file>
+
+<file path=word/footnotes.xml><?xml version="1.0" encoding="utf-8"?>
+<w:footnotes xmlns:ve="http://schemas.openxmlformats.org/markup-compatibility/2006" xmlns:o="urn:schemas-microsoft-com:office:office" xmlns:r="http://schemas.openxmlformats.org/officeDocument/2006/relationships" xmlns:m="http://schemas.openxmlformats.org/officeDocument/2006/math" xmlns:v="urn:schemas-microsoft-com:vml" xmlns:wp="http://schemas.openxmlformats.org/drawingml/2006/wordprocessingDrawing" xmlns:w10="urn:schemas-microsoft-com:office:word" xmlns:w="http://schemas.openxmlformats.org/wordprocessingml/2006/main" xmlns:wne="http://schemas.microsoft.com/office/word/2006/wordml">
+  <w:footnote w:type="separator" w:id="0">
+    <w:p>
+      <w:pPr>
+        <w:spacing w:after="0" w:line="240" w:lineRule="auto"/>
+      </w:pPr>
+      <w:r>
+        <w:separator/>
+      </w:r>
+    </w:p>
+  </w:footnote>
+  <w:footnote w:type="continuationSeparator" w:id="1">
+    <w:p>
+      <w:pPr>
+        <w:spacing w:after="0" w:line="240" w:lineRule="auto"/>
+      </w:pPr>
+      <w:r>
+        <w:continuationSeparator/>
+      </w:r>
+    </w:p>
+  </w:footnote>
+</w:footnotes>
 </file>
 
 <file path=word/styles.xml><?xml version="1.0" encoding="utf-8"?>
@@ -727,6 +2093,54 @@
     <w:uiPriority w:val="99"/>
     <w:semiHidden/>
     <w:unhideWhenUsed/>
+  </w:style>
+  <w:style w:type="paragraph" w:styleId="Header">
+    <w:name w:val="header"/>
+    <w:basedOn w:val="Normal"/>
+    <w:link w:val="HeaderChar"/>
+    <w:uiPriority w:val="99"/>
+    <w:semiHidden/>
+    <w:unhideWhenUsed/>
+    <w:rsid w:val="004E6321"/>
+    <w:pPr>
+      <w:tabs>
+        <w:tab w:val="center" w:pos="4680"/>
+        <w:tab w:val="right" w:pos="9360"/>
+      </w:tabs>
+      <w:spacing w:after="0" w:line="240" w:lineRule="auto"/>
+    </w:pPr>
+  </w:style>
+  <w:style w:type="character" w:customStyle="1" w:styleId="HeaderChar">
+    <w:name w:val="Header Char"/>
+    <w:basedOn w:val="DefaultParagraphFont"/>
+    <w:link w:val="Header"/>
+    <w:uiPriority w:val="99"/>
+    <w:semiHidden/>
+    <w:rsid w:val="004E6321"/>
+  </w:style>
+  <w:style w:type="paragraph" w:styleId="Footer">
+    <w:name w:val="footer"/>
+    <w:basedOn w:val="Normal"/>
+    <w:link w:val="FooterChar"/>
+    <w:uiPriority w:val="99"/>
+    <w:semiHidden/>
+    <w:unhideWhenUsed/>
+    <w:rsid w:val="004E6321"/>
+    <w:pPr>
+      <w:tabs>
+        <w:tab w:val="center" w:pos="4680"/>
+        <w:tab w:val="right" w:pos="9360"/>
+      </w:tabs>
+      <w:spacing w:after="0" w:line="240" w:lineRule="auto"/>
+    </w:pPr>
+  </w:style>
+  <w:style w:type="character" w:customStyle="1" w:styleId="FooterChar">
+    <w:name w:val="Footer Char"/>
+    <w:basedOn w:val="DefaultParagraphFont"/>
+    <w:link w:val="Footer"/>
+    <w:uiPriority w:val="99"/>
+    <w:semiHidden/>
+    <w:rsid w:val="004E6321"/>
   </w:style>
 </w:styles>
 </file>

</xml_diff>